<commit_message>
Alteração novo logo, deleção em cascata das imagem
</commit_message>
<xml_diff>
--- a/ManualUsuario.docx
+++ b/ManualUsuario.docx
@@ -256,25 +256,21 @@
       <w:pPr>
         <w:spacing w:line="360" w:lineRule="auto"/>
         <w:ind w:left="360"/>
-        <w:jc w:val="both"/>
-        <w:rPr>
-          <w:rFonts w:ascii="Times New Roman" w:hAnsi="Times New Roman" w:cs="Times New Roman"/>
-          <w:sz w:val="24"/>
-          <w:szCs w:val="24"/>
-          <w:lang w:val="pt-BR"/>
-        </w:rPr>
-      </w:pPr>
-      <w:r>
-        <w:rPr>
-          <w:rFonts w:ascii="Times New Roman" w:hAnsi="Times New Roman" w:cs="Times New Roman"/>
+        <w:rPr>
+          <w:rFonts w:ascii="Times New Roman" w:hAnsi="Times New Roman" w:cs="Times New Roman"/>
+          <w:sz w:val="24"/>
+          <w:szCs w:val="24"/>
+          <w:lang w:val="pt-BR"/>
+        </w:rPr>
+      </w:pPr>
+      <w:r>
+        <w:rPr>
           <w:noProof/>
-          <w:sz w:val="24"/>
-          <w:szCs w:val="24"/>
         </w:rPr>
         <w:drawing>
-          <wp:inline distT="0" distB="0" distL="0" distR="0" wp14:anchorId="4FB59413" wp14:editId="22636435">
-            <wp:extent cx="5398770" cy="2885188"/>
-            <wp:effectExtent l="0" t="0" r="0" b="0"/>
+          <wp:inline distT="0" distB="0" distL="0" distR="0" wp14:anchorId="2A2A22D5" wp14:editId="7B8DA59F">
+            <wp:extent cx="5760000" cy="2378927"/>
+            <wp:effectExtent l="0" t="0" r="0" b="2540"/>
             <wp:docPr id="1" name="Imagem 1"/>
             <wp:cNvGraphicFramePr>
               <a:graphicFrameLocks xmlns:a="http://schemas.openxmlformats.org/drawingml/2006/main" noChangeAspect="1"/>
@@ -288,13 +284,13 @@
                   </pic:nvPicPr>
                   <pic:blipFill rotWithShape="1">
                     <a:blip r:embed="rId8"/>
-                    <a:srcRect l="2083" t="17896" r="25641" b="13397"/>
+                    <a:srcRect t="9692" r="1442" b="17902"/>
                     <a:stretch/>
                   </pic:blipFill>
                   <pic:spPr bwMode="auto">
                     <a:xfrm>
                       <a:off x="0" y="0"/>
-                      <a:ext cx="5400000" cy="2885845"/>
+                      <a:ext cx="5760000" cy="2378927"/>
                     </a:xfrm>
                     <a:prstGeom prst="rect">
                       <a:avLst/>
@@ -658,10 +654,10 @@
         </w:rPr>
         <w:lastRenderedPageBreak/>
         <w:drawing>
-          <wp:inline distT="0" distB="0" distL="0" distR="0" wp14:anchorId="3758A213" wp14:editId="20CCE57B">
-            <wp:extent cx="5400000" cy="2290138"/>
+          <wp:inline distT="0" distB="0" distL="0" distR="0" wp14:anchorId="1354FB1C" wp14:editId="6F3C0A2B">
+            <wp:extent cx="5760000" cy="1926621"/>
             <wp:effectExtent l="0" t="0" r="0" b="0"/>
-            <wp:docPr id="52" name="Imagem 52"/>
+            <wp:docPr id="22" name="Imagem 22"/>
             <wp:cNvGraphicFramePr>
               <a:graphicFrameLocks xmlns:a="http://schemas.openxmlformats.org/drawingml/2006/main" noChangeAspect="1"/>
             </wp:cNvGraphicFramePr>
@@ -674,13 +670,13 @@
                   </pic:nvPicPr>
                   <pic:blipFill rotWithShape="1">
                     <a:blip r:embed="rId9"/>
-                    <a:srcRect l="6061" t="21321" r="7464" b="13444"/>
+                    <a:srcRect l="5449" t="39909" r="1602" b="4789"/>
                     <a:stretch/>
                   </pic:blipFill>
                   <pic:spPr bwMode="auto">
                     <a:xfrm>
                       <a:off x="0" y="0"/>
-                      <a:ext cx="5400000" cy="2290138"/>
+                      <a:ext cx="5760000" cy="1926621"/>
                     </a:xfrm>
                     <a:prstGeom prst="rect">
                       <a:avLst/>
@@ -922,10 +918,10 @@
           <w:noProof/>
         </w:rPr>
         <w:drawing>
-          <wp:inline distT="0" distB="0" distL="0" distR="0" wp14:anchorId="30C1B7A8" wp14:editId="39C73AA4">
-            <wp:extent cx="5400000" cy="3576108"/>
+          <wp:inline distT="0" distB="0" distL="0" distR="0" wp14:anchorId="6532425D" wp14:editId="2969F3ED">
+            <wp:extent cx="5760000" cy="2623274"/>
             <wp:effectExtent l="0" t="0" r="0" b="5715"/>
-            <wp:docPr id="53" name="Imagem 53"/>
+            <wp:docPr id="24" name="Imagem 24"/>
             <wp:cNvGraphicFramePr>
               <a:graphicFrameLocks xmlns:a="http://schemas.openxmlformats.org/drawingml/2006/main" noChangeAspect="1"/>
             </wp:cNvGraphicFramePr>
@@ -938,13 +934,13 @@
                   </pic:nvPicPr>
                   <pic:blipFill rotWithShape="1">
                     <a:blip r:embed="rId10"/>
-                    <a:srcRect l="10197" r="10370" b="6428"/>
+                    <a:srcRect t="15393" r="1122" b="4504"/>
                     <a:stretch/>
                   </pic:blipFill>
                   <pic:spPr bwMode="auto">
                     <a:xfrm>
                       <a:off x="0" y="0"/>
-                      <a:ext cx="5400000" cy="3576108"/>
+                      <a:ext cx="5760000" cy="2623274"/>
                     </a:xfrm>
                     <a:prstGeom prst="rect">
                       <a:avLst/>
@@ -1135,7 +1131,7 @@
       <w:pPr>
         <w:spacing w:line="360" w:lineRule="auto"/>
         <w:ind w:left="360"/>
-        <w:jc w:val="both"/>
+        <w:jc w:val="center"/>
         <w:rPr>
           <w:rFonts w:ascii="Times New Roman" w:hAnsi="Times New Roman" w:cs="Times New Roman"/>
           <w:sz w:val="24"/>
@@ -1149,10 +1145,10 @@
         </w:rPr>
         <w:lastRenderedPageBreak/>
         <w:drawing>
-          <wp:inline distT="0" distB="0" distL="0" distR="0" wp14:anchorId="0BEFD6DB" wp14:editId="3EAA0F38">
-            <wp:extent cx="5400000" cy="3277778"/>
-            <wp:effectExtent l="0" t="0" r="0" b="0"/>
-            <wp:docPr id="56" name="Imagem 56"/>
+          <wp:inline distT="0" distB="0" distL="0" distR="0" wp14:anchorId="3A97EE8E" wp14:editId="5CC23AD3">
+            <wp:extent cx="5040000" cy="3175890"/>
+            <wp:effectExtent l="0" t="0" r="8255" b="5715"/>
+            <wp:docPr id="25" name="Imagem 25"/>
             <wp:cNvGraphicFramePr>
               <a:graphicFrameLocks xmlns:a="http://schemas.openxmlformats.org/drawingml/2006/main" noChangeAspect="1"/>
             </wp:cNvGraphicFramePr>
@@ -1165,13 +1161,13 @@
                   </pic:nvPicPr>
                   <pic:blipFill rotWithShape="1">
                     <a:blip r:embed="rId11"/>
-                    <a:srcRect l="9615" t="9122" r="12500" b="6785"/>
+                    <a:srcRect l="13943" t="17104" r="15866" b="4219"/>
                     <a:stretch/>
                   </pic:blipFill>
                   <pic:spPr bwMode="auto">
                     <a:xfrm>
                       <a:off x="0" y="0"/>
-                      <a:ext cx="5400000" cy="3277778"/>
+                      <a:ext cx="5040000" cy="3175890"/>
                     </a:xfrm>
                     <a:prstGeom prst="rect">
                       <a:avLst/>
@@ -1285,10 +1281,10 @@
           <w:noProof/>
         </w:rPr>
         <w:drawing>
-          <wp:inline distT="0" distB="0" distL="0" distR="0" wp14:anchorId="00B37D9F" wp14:editId="03062A05">
-            <wp:extent cx="5400000" cy="1981503"/>
+          <wp:inline distT="0" distB="0" distL="0" distR="0" wp14:anchorId="65C77603" wp14:editId="6152E3D6">
+            <wp:extent cx="5760000" cy="2122597"/>
             <wp:effectExtent l="0" t="0" r="0" b="0"/>
-            <wp:docPr id="54" name="Imagem 54"/>
+            <wp:docPr id="26" name="Imagem 26"/>
             <wp:cNvGraphicFramePr>
               <a:graphicFrameLocks xmlns:a="http://schemas.openxmlformats.org/drawingml/2006/main" noChangeAspect="1"/>
             </wp:cNvGraphicFramePr>
@@ -1301,13 +1297,13 @@
                   </pic:nvPicPr>
                   <pic:blipFill rotWithShape="1">
                     <a:blip r:embed="rId12"/>
-                    <a:srcRect l="1610" t="18138" r="2824" b="19485"/>
+                    <a:srcRect l="1" t="30787" r="1282" b="4503"/>
                     <a:stretch/>
                   </pic:blipFill>
                   <pic:spPr bwMode="auto">
                     <a:xfrm>
                       <a:off x="0" y="0"/>
-                      <a:ext cx="5400000" cy="1981503"/>
+                      <a:ext cx="5760000" cy="2122597"/>
                     </a:xfrm>
                     <a:prstGeom prst="rect">
                       <a:avLst/>
@@ -1779,10 +1775,10 @@
           <w:noProof/>
         </w:rPr>
         <w:drawing>
-          <wp:inline distT="0" distB="0" distL="0" distR="0" wp14:anchorId="203FC34B" wp14:editId="5E8822EB">
-            <wp:extent cx="6120000" cy="2912884"/>
-            <wp:effectExtent l="0" t="0" r="0" b="1905"/>
-            <wp:docPr id="4" name="Imagem 4"/>
+          <wp:inline distT="0" distB="0" distL="0" distR="0" wp14:anchorId="2C03A5A3" wp14:editId="7A1E6143">
+            <wp:extent cx="6120000" cy="2785385"/>
+            <wp:effectExtent l="0" t="0" r="0" b="0"/>
+            <wp:docPr id="29" name="Imagem 29"/>
             <wp:cNvGraphicFramePr>
               <a:graphicFrameLocks xmlns:a="http://schemas.openxmlformats.org/drawingml/2006/main" noChangeAspect="1"/>
             </wp:cNvGraphicFramePr>
@@ -1795,13 +1791,13 @@
                   </pic:nvPicPr>
                   <pic:blipFill rotWithShape="1">
                     <a:blip r:embed="rId13"/>
-                    <a:srcRect t="9407" b="5929"/>
+                    <a:srcRect t="9977" b="9065"/>
                     <a:stretch/>
                   </pic:blipFill>
                   <pic:spPr bwMode="auto">
                     <a:xfrm>
                       <a:off x="0" y="0"/>
-                      <a:ext cx="6120000" cy="2912884"/>
+                      <a:ext cx="6120000" cy="2785385"/>
                     </a:xfrm>
                     <a:prstGeom prst="rect">
                       <a:avLst/>
@@ -2651,10 +2647,10 @@
           <w:noProof/>
         </w:rPr>
         <w:drawing>
-          <wp:inline distT="0" distB="0" distL="0" distR="0" wp14:anchorId="36411A86" wp14:editId="7AA34E28">
-            <wp:extent cx="5943600" cy="2752546"/>
+          <wp:inline distT="0" distB="0" distL="0" distR="0" wp14:anchorId="63E6F436" wp14:editId="206A72F5">
+            <wp:extent cx="6120000" cy="2785385"/>
             <wp:effectExtent l="0" t="0" r="0" b="0"/>
-            <wp:docPr id="28" name="Imagem 28"/>
+            <wp:docPr id="30" name="Imagem 30"/>
             <wp:cNvGraphicFramePr>
               <a:graphicFrameLocks xmlns:a="http://schemas.openxmlformats.org/drawingml/2006/main" noChangeAspect="1"/>
             </wp:cNvGraphicFramePr>
@@ -2666,14 +2662,14 @@
                     <pic:cNvPicPr/>
                   </pic:nvPicPr>
                   <pic:blipFill rotWithShape="1">
-                    <a:blip r:embed="rId15"/>
-                    <a:srcRect t="9692" b="7924"/>
+                    <a:blip r:embed="rId13"/>
+                    <a:srcRect t="9977" b="9065"/>
                     <a:stretch/>
                   </pic:blipFill>
                   <pic:spPr bwMode="auto">
                     <a:xfrm>
                       <a:off x="0" y="0"/>
-                      <a:ext cx="5943600" cy="2752546"/>
+                      <a:ext cx="6120000" cy="2785385"/>
                     </a:xfrm>
                     <a:prstGeom prst="rect">
                       <a:avLst/>
@@ -2839,7 +2835,7 @@
                           <pic:cNvPicPr/>
                         </pic:nvPicPr>
                         <pic:blipFill>
-                          <a:blip r:embed="rId16" cstate="print">
+                          <a:blip r:embed="rId15" cstate="print">
                             <a:extLst>
                               <a:ext uri="{28A0092B-C50C-407E-A947-70E740481C1C}">
                                 <a14:useLocalDpi xmlns:a14="http://schemas.microsoft.com/office/drawing/2010/main" val="0"/>
@@ -2907,7 +2903,25 @@
                 <w:szCs w:val="24"/>
                 <w:lang w:val="pt-BR"/>
               </w:rPr>
-              <w:t>Peso e Altura. Após inserir esses dados e clicar em CALCULAR, a aplicação irá indicar o IMC (índice de massa corporal - IMC=P/A2) e em que faixa de IMC o usuário se classifica, de acordo com a XXXXXXXXXXX.</w:t>
+              <w:t xml:space="preserve">Peso e Altura. Após inserir esses dados e clicar em CALCULAR, a aplicação irá indicar o IMC (índice de massa corporal - IMC=P/A2) e em que faixa de IMC o usuário se classifica, de acordo com a </w:t>
+            </w:r>
+            <w:r>
+              <w:rPr>
+                <w:rFonts w:ascii="Times New Roman" w:hAnsi="Times New Roman" w:cs="Times New Roman"/>
+                <w:sz w:val="24"/>
+                <w:szCs w:val="24"/>
+                <w:lang w:val="pt-BR"/>
+              </w:rPr>
+              <w:t>OMS (Organização Mundial de Saúde)</w:t>
+            </w:r>
+            <w:r>
+              <w:rPr>
+                <w:rFonts w:ascii="Times New Roman" w:hAnsi="Times New Roman" w:cs="Times New Roman"/>
+                <w:sz w:val="24"/>
+                <w:szCs w:val="24"/>
+                <w:lang w:val="pt-BR"/>
+              </w:rPr>
+              <w:t>.</w:t>
             </w:r>
           </w:p>
           <w:p>
@@ -2943,7 +2957,16 @@
                 <w:szCs w:val="24"/>
                 <w:lang w:val="pt-BR"/>
               </w:rPr>
-              <w:t>Nível Colesterol - Após inserir este índice e clicar em MOSTRAR, a aplicação irá indicar em que faixa o usuário se classifica, de acordo com a XXXXXXXXXXX</w:t>
+              <w:t>Nível Colesterol - Após inserir este índice e clicar em MOSTRAR, a aplicação irá indicar em que faixa o usuário se classifica</w:t>
+            </w:r>
+            <w:r>
+              <w:rPr>
+                <w:rFonts w:ascii="Times New Roman" w:hAnsi="Times New Roman" w:cs="Times New Roman"/>
+                <w:sz w:val="24"/>
+                <w:szCs w:val="24"/>
+                <w:lang w:val="pt-BR"/>
+              </w:rPr>
+              <w:t>.</w:t>
             </w:r>
           </w:p>
           <w:p>
@@ -2979,7 +3002,16 @@
                 <w:szCs w:val="24"/>
                 <w:lang w:val="pt-BR"/>
               </w:rPr>
-              <w:t>Nível Glicemia - Após inserir este índice e clicar em MOSTRAR, a aplicação irá indicar em que faixa o índice glicêmico do usuário se classifica, de acordo com a XXXXXXXXXXXX</w:t>
+              <w:t>Nível Glicemia - Após inserir este índice e clicar em MOSTRAR, a aplicação irá indicar em que faixa o índice glicêmico do usuário se classifica</w:t>
+            </w:r>
+            <w:r>
+              <w:rPr>
+                <w:rFonts w:ascii="Times New Roman" w:hAnsi="Times New Roman" w:cs="Times New Roman"/>
+                <w:sz w:val="24"/>
+                <w:szCs w:val="24"/>
+                <w:lang w:val="pt-BR"/>
+              </w:rPr>
+              <w:t>.</w:t>
             </w:r>
           </w:p>
           <w:p>
@@ -3086,10 +3118,10 @@
           <w:noProof/>
         </w:rPr>
         <w:drawing>
-          <wp:inline distT="0" distB="0" distL="0" distR="0" wp14:anchorId="672B62DF" wp14:editId="067CE094">
-            <wp:extent cx="5943600" cy="2790784"/>
-            <wp:effectExtent l="0" t="0" r="0" b="0"/>
-            <wp:docPr id="27" name="Imagem 27"/>
+          <wp:inline distT="0" distB="0" distL="0" distR="0" wp14:anchorId="30845A06" wp14:editId="127C4E50">
+            <wp:extent cx="6120000" cy="3159351"/>
+            <wp:effectExtent l="0" t="0" r="0" b="3175"/>
+            <wp:docPr id="36" name="Imagem 36"/>
             <wp:cNvGraphicFramePr>
               <a:graphicFrameLocks xmlns:a="http://schemas.openxmlformats.org/drawingml/2006/main" noChangeAspect="1"/>
             </wp:cNvGraphicFramePr>
@@ -3101,14 +3133,14 @@
                     <pic:cNvPicPr/>
                   </pic:nvPicPr>
                   <pic:blipFill rotWithShape="1">
-                    <a:blip r:embed="rId17"/>
-                    <a:srcRect t="9122" b="7355"/>
+                    <a:blip r:embed="rId16"/>
+                    <a:srcRect l="1" r="1282" b="9350"/>
                     <a:stretch/>
                   </pic:blipFill>
                   <pic:spPr bwMode="auto">
                     <a:xfrm>
                       <a:off x="0" y="0"/>
-                      <a:ext cx="5943600" cy="2790784"/>
+                      <a:ext cx="6120000" cy="3159351"/>
                     </a:xfrm>
                     <a:prstGeom prst="rect">
                       <a:avLst/>
@@ -3228,7 +3260,7 @@
                           <pic:cNvPicPr/>
                         </pic:nvPicPr>
                         <pic:blipFill>
-                          <a:blip r:embed="rId18" cstate="print">
+                          <a:blip r:embed="rId17" cstate="print">
                             <a:extLst>
                               <a:ext uri="{28A0092B-C50C-407E-A947-70E740481C1C}">
                                 <a14:useLocalDpi xmlns:a14="http://schemas.microsoft.com/office/drawing/2010/main" val="0"/>
@@ -3469,10 +3501,10 @@
           <w:noProof/>
         </w:rPr>
         <w:drawing>
-          <wp:inline distT="0" distB="0" distL="0" distR="0" wp14:anchorId="38AD3AE8" wp14:editId="7D3C874F">
-            <wp:extent cx="6120000" cy="2766409"/>
+          <wp:inline distT="0" distB="0" distL="0" distR="0" wp14:anchorId="7AC483D0" wp14:editId="360CBD83">
+            <wp:extent cx="6119401" cy="2971800"/>
             <wp:effectExtent l="0" t="0" r="0" b="0"/>
-            <wp:docPr id="42" name="Imagem 42"/>
+            <wp:docPr id="43" name="Imagem 43"/>
             <wp:cNvGraphicFramePr>
               <a:graphicFrameLocks xmlns:a="http://schemas.openxmlformats.org/drawingml/2006/main" noChangeAspect="1"/>
             </wp:cNvGraphicFramePr>
@@ -3484,14 +3516,14 @@
                     <pic:cNvPicPr/>
                   </pic:nvPicPr>
                   <pic:blipFill rotWithShape="1">
-                    <a:blip r:embed="rId19"/>
-                    <a:srcRect l="7693" t="10183" r="10366" b="23931"/>
+                    <a:blip r:embed="rId18"/>
+                    <a:srcRect l="-2" r="1283" b="14723"/>
                     <a:stretch/>
                   </pic:blipFill>
                   <pic:spPr bwMode="auto">
                     <a:xfrm>
                       <a:off x="0" y="0"/>
-                      <a:ext cx="6120000" cy="2766409"/>
+                      <a:ext cx="6120000" cy="2972091"/>
                     </a:xfrm>
                     <a:prstGeom prst="rect">
                       <a:avLst/>
@@ -3694,7 +3726,7 @@
                           <pic:cNvPicPr/>
                         </pic:nvPicPr>
                         <pic:blipFill>
-                          <a:blip r:embed="rId20" cstate="print">
+                          <a:blip r:embed="rId19" cstate="print">
                             <a:extLst>
                               <a:ext uri="{28A0092B-C50C-407E-A947-70E740481C1C}">
                                 <a14:useLocalDpi xmlns:a14="http://schemas.microsoft.com/office/drawing/2010/main" val="0"/>
@@ -3780,6 +3812,7 @@
                 <w:szCs w:val="24"/>
                 <w:lang w:val="pt-BR"/>
               </w:rPr>
+              <w:lastRenderedPageBreak/>
               <w:t>Mensagem: descrever a mensagem de forma mais detalhada</w:t>
             </w:r>
           </w:p>
@@ -3802,7 +3835,6 @@
                 <w:szCs w:val="24"/>
                 <w:lang w:val="pt-BR"/>
               </w:rPr>
-              <w:lastRenderedPageBreak/>
               <w:t xml:space="preserve">Após preencher as informações solicitadas, o usuário deve clicar em ENVIAR para mandar a mensagem para a Administração. </w:t>
             </w:r>
           </w:p>
@@ -3936,10 +3968,10 @@
         </w:rPr>
         <w:lastRenderedPageBreak/>
         <w:drawing>
-          <wp:inline distT="0" distB="0" distL="0" distR="0" wp14:anchorId="08CC7891" wp14:editId="7C0FE7CC">
-            <wp:extent cx="6120000" cy="3896048"/>
-            <wp:effectExtent l="0" t="0" r="0" b="9525"/>
-            <wp:docPr id="32" name="Imagem 32"/>
+          <wp:inline distT="0" distB="0" distL="0" distR="0" wp14:anchorId="49D28F0F" wp14:editId="06162429">
+            <wp:extent cx="6120000" cy="3089709"/>
+            <wp:effectExtent l="0" t="0" r="0" b="0"/>
+            <wp:docPr id="44" name="Imagem 44"/>
             <wp:cNvGraphicFramePr>
               <a:graphicFrameLocks xmlns:a="http://schemas.openxmlformats.org/drawingml/2006/main" noChangeAspect="1"/>
             </wp:cNvGraphicFramePr>
@@ -3951,74 +3983,14 @@
                     <pic:cNvPicPr/>
                   </pic:nvPicPr>
                   <pic:blipFill rotWithShape="1">
-                    <a:blip r:embed="rId21"/>
-                    <a:srcRect t="10183" r="26655" b="6761"/>
+                    <a:blip r:embed="rId20"/>
+                    <a:srcRect r="961" b="11061"/>
                     <a:stretch/>
                   </pic:blipFill>
                   <pic:spPr bwMode="auto">
                     <a:xfrm>
                       <a:off x="0" y="0"/>
-                      <a:ext cx="6120000" cy="3896048"/>
-                    </a:xfrm>
-                    <a:prstGeom prst="rect">
-                      <a:avLst/>
-                    </a:prstGeom>
-                    <a:ln>
-                      <a:noFill/>
-                    </a:ln>
-                    <a:extLst>
-                      <a:ext uri="{53640926-AAD7-44D8-BBD7-CCE9431645EC}">
-                        <a14:shadowObscured xmlns:a14="http://schemas.microsoft.com/office/drawing/2010/main"/>
-                      </a:ext>
-                    </a:extLst>
-                  </pic:spPr>
-                </pic:pic>
-              </a:graphicData>
-            </a:graphic>
-          </wp:inline>
-        </w:drawing>
-      </w:r>
-    </w:p>
-    <w:p>
-      <w:pPr>
-        <w:spacing w:line="360" w:lineRule="auto"/>
-        <w:jc w:val="both"/>
-        <w:rPr>
-          <w:rFonts w:ascii="Times New Roman" w:hAnsi="Times New Roman" w:cs="Times New Roman"/>
-          <w:sz w:val="24"/>
-          <w:szCs w:val="24"/>
-          <w:lang w:val="pt-BR"/>
-        </w:rPr>
-      </w:pPr>
-      <w:r>
-        <w:rPr>
-          <w:noProof/>
-        </w:rPr>
-        <w:lastRenderedPageBreak/>
-        <w:drawing>
-          <wp:inline distT="0" distB="0" distL="0" distR="0" wp14:anchorId="32306430" wp14:editId="399CCEC3">
-            <wp:extent cx="6120000" cy="2785385"/>
-            <wp:effectExtent l="0" t="0" r="0" b="0"/>
-            <wp:docPr id="2" name="Imagem 2"/>
-            <wp:cNvGraphicFramePr>
-              <a:graphicFrameLocks xmlns:a="http://schemas.openxmlformats.org/drawingml/2006/main" noChangeAspect="1"/>
-            </wp:cNvGraphicFramePr>
-            <a:graphic xmlns:a="http://schemas.openxmlformats.org/drawingml/2006/main">
-              <a:graphicData uri="http://schemas.openxmlformats.org/drawingml/2006/picture">
-                <pic:pic xmlns:pic="http://schemas.openxmlformats.org/drawingml/2006/picture">
-                  <pic:nvPicPr>
-                    <pic:cNvPr id="1" name=""/>
-                    <pic:cNvPicPr/>
-                  </pic:nvPicPr>
-                  <pic:blipFill rotWithShape="1">
-                    <a:blip r:embed="rId22"/>
-                    <a:srcRect t="8837" b="10205"/>
-                    <a:stretch/>
-                  </pic:blipFill>
-                  <pic:spPr bwMode="auto">
-                    <a:xfrm>
-                      <a:off x="0" y="0"/>
-                      <a:ext cx="6120000" cy="2785385"/>
+                      <a:ext cx="6120000" cy="3089709"/>
                     </a:xfrm>
                     <a:prstGeom prst="rect">
                       <a:avLst/>
@@ -4114,7 +4086,7 @@
       <w:tr>
         <w:tc>
           <w:tcPr>
-            <w:tcW w:w="1843" w:type="dxa"/>
+            <w:tcW w:w="1926" w:type="dxa"/>
           </w:tcPr>
           <w:p>
             <w:pPr>
@@ -4137,6 +4109,7 @@
                 <w:szCs w:val="24"/>
                 <w:lang w:val="pt-BR"/>
               </w:rPr>
+              <w:lastRenderedPageBreak/>
               <w:drawing>
                 <wp:inline distT="0" distB="0" distL="0" distR="0" wp14:anchorId="33069205" wp14:editId="1E1C8670">
                   <wp:extent cx="1080000" cy="1077000"/>
@@ -4153,7 +4126,7 @@
                           <pic:cNvPicPr/>
                         </pic:nvPicPr>
                         <pic:blipFill>
-                          <a:blip r:embed="rId23" cstate="print">
+                          <a:blip r:embed="rId21" cstate="print">
                             <a:extLst>
                               <a:ext uri="{28A0092B-C50C-407E-A947-70E740481C1C}">
                                 <a14:useLocalDpi xmlns:a14="http://schemas.microsoft.com/office/drawing/2010/main" val="0"/>
@@ -4246,7 +4219,7 @@
       <w:tr>
         <w:tc>
           <w:tcPr>
-            <w:tcW w:w="8931" w:type="dxa"/>
+            <w:tcW w:w="9014" w:type="dxa"/>
             <w:gridSpan w:val="2"/>
           </w:tcPr>
           <w:p>
@@ -4315,10 +4288,10 @@
           <w:noProof/>
         </w:rPr>
         <w:drawing>
-          <wp:inline distT="0" distB="0" distL="0" distR="0" wp14:anchorId="56429C4D" wp14:editId="412D188F">
-            <wp:extent cx="6120000" cy="2813913"/>
-            <wp:effectExtent l="0" t="0" r="0" b="5715"/>
-            <wp:docPr id="33" name="Imagem 33"/>
+          <wp:inline distT="0" distB="0" distL="0" distR="0" wp14:anchorId="4B823ABA" wp14:editId="3E43F006">
+            <wp:extent cx="6120000" cy="2726538"/>
+            <wp:effectExtent l="0" t="0" r="0" b="0"/>
+            <wp:docPr id="45" name="Imagem 45"/>
             <wp:cNvGraphicFramePr>
               <a:graphicFrameLocks xmlns:a="http://schemas.openxmlformats.org/drawingml/2006/main" noChangeAspect="1"/>
             </wp:cNvGraphicFramePr>
@@ -4330,14 +4303,14 @@
                     <pic:cNvPicPr/>
                   </pic:nvPicPr>
                   <pic:blipFill rotWithShape="1">
-                    <a:blip r:embed="rId24"/>
-                    <a:srcRect t="9228" b="8985"/>
+                    <a:blip r:embed="rId22"/>
+                    <a:srcRect t="9977" b="10776"/>
                     <a:stretch/>
                   </pic:blipFill>
                   <pic:spPr bwMode="auto">
                     <a:xfrm>
                       <a:off x="0" y="0"/>
-                      <a:ext cx="6120000" cy="2813913"/>
+                      <a:ext cx="6120000" cy="2726538"/>
                     </a:xfrm>
                     <a:prstGeom prst="rect">
                       <a:avLst/>
@@ -4507,7 +4480,7 @@
                           <pic:cNvPicPr/>
                         </pic:nvPicPr>
                         <pic:blipFill>
-                          <a:blip r:embed="rId25" cstate="print">
+                          <a:blip r:embed="rId23" cstate="print">
                             <a:extLst>
                               <a:ext uri="{28A0092B-C50C-407E-A947-70E740481C1C}">
                                 <a14:useLocalDpi xmlns:a14="http://schemas.microsoft.com/office/drawing/2010/main" val="0"/>
@@ -4589,6 +4562,7 @@
                 <w:szCs w:val="24"/>
                 <w:lang w:val="pt-BR"/>
               </w:rPr>
+              <w:lastRenderedPageBreak/>
               <w:t>Informações no Médico – o usuário poderá selecionar o Nome do Médico responsável pela consulta (Médico já cadastrado, caso precise cadastrar um novo médico, seguir os passos do item 3.6.1), o CRM registrado irá aparecer no campo CRM e escolher a especialidade médica no Combo-box ESPECIALIDADE.</w:t>
             </w:r>
           </w:p>
@@ -4616,18 +4590,7 @@
                 <w:szCs w:val="24"/>
                 <w:lang w:val="pt-BR"/>
               </w:rPr>
-              <w:t xml:space="preserve">Informações da Consulta – O usuário deverá inserir a data da consulta e terá a opção de adicionar os MOTIVOS DA IDA ao médico, as RECOMENDAÇÕES e </w:t>
-            </w:r>
-            <w:bookmarkStart w:id="0" w:name="_GoBack"/>
-            <w:bookmarkEnd w:id="0"/>
-            <w:r>
-              <w:rPr>
-                <w:rFonts w:ascii="Times New Roman" w:hAnsi="Times New Roman" w:cs="Times New Roman"/>
-                <w:sz w:val="24"/>
-                <w:szCs w:val="24"/>
-                <w:lang w:val="pt-BR"/>
-              </w:rPr>
-              <w:t xml:space="preserve">DIAGNÓSTICO dado pelo médico e OUTRAS INFORMAÇÕES que jugar importantes. </w:t>
+              <w:t xml:space="preserve">Informações da Consulta – O usuário deverá inserir a data da consulta e terá a opção de adicionar os MOTIVOS DA IDA ao médico, as RECOMENDAÇÕES e DIAGNÓSTICO dado pelo médico e OUTRAS INFORMAÇÕES que jugar importantes. </w:t>
             </w:r>
           </w:p>
           <w:p>
@@ -4768,7 +4731,6 @@
                 <w:szCs w:val="24"/>
                 <w:lang w:val="pt-BR"/>
               </w:rPr>
-              <w:lastRenderedPageBreak/>
               <w:t>Caso queira editar alguma informação, clicar em EDITAR</w:t>
             </w:r>
             <w:proofErr w:type="gramStart"/>
@@ -4812,11 +4774,12 @@
         <w:rPr>
           <w:noProof/>
         </w:rPr>
+        <w:lastRenderedPageBreak/>
         <w:drawing>
-          <wp:inline distT="0" distB="0" distL="0" distR="0" wp14:anchorId="5B46185F" wp14:editId="35BD4246">
-            <wp:extent cx="6120000" cy="3966027"/>
-            <wp:effectExtent l="0" t="0" r="0" b="0"/>
-            <wp:docPr id="37" name="Imagem 37"/>
+          <wp:inline distT="0" distB="0" distL="0" distR="0" wp14:anchorId="287802A1" wp14:editId="5059B723">
+            <wp:extent cx="6120000" cy="4472700"/>
+            <wp:effectExtent l="0" t="0" r="0" b="4445"/>
+            <wp:docPr id="46" name="Imagem 46"/>
             <wp:cNvGraphicFramePr>
               <a:graphicFrameLocks xmlns:a="http://schemas.openxmlformats.org/drawingml/2006/main" noChangeAspect="1"/>
             </wp:cNvGraphicFramePr>
@@ -4828,14 +4791,14 @@
                     <pic:cNvPicPr/>
                   </pic:nvPicPr>
                   <pic:blipFill rotWithShape="1">
-                    <a:blip r:embed="rId26"/>
-                    <a:srcRect l="11468" t="4773" r="9294" b="3885"/>
+                    <a:blip r:embed="rId24"/>
+                    <a:srcRect l="16831" r="6230"/>
                     <a:stretch/>
                   </pic:blipFill>
                   <pic:spPr bwMode="auto">
                     <a:xfrm>
                       <a:off x="0" y="0"/>
-                      <a:ext cx="6120000" cy="3966027"/>
+                      <a:ext cx="6120000" cy="4472700"/>
                     </a:xfrm>
                     <a:prstGeom prst="rect">
                       <a:avLst/>
@@ -4871,10 +4834,10 @@
           <w:noProof/>
         </w:rPr>
         <w:drawing>
-          <wp:inline distT="0" distB="0" distL="0" distR="0" wp14:anchorId="40FA1BC2" wp14:editId="69946A21">
-            <wp:extent cx="6120000" cy="2765769"/>
-            <wp:effectExtent l="0" t="0" r="0" b="0"/>
-            <wp:docPr id="12" name="Imagem 12"/>
+          <wp:inline distT="0" distB="0" distL="0" distR="0" wp14:anchorId="2BC4D8DD" wp14:editId="2CE12DF8">
+            <wp:extent cx="6120000" cy="2589231"/>
+            <wp:effectExtent l="0" t="0" r="0" b="1905"/>
+            <wp:docPr id="47" name="Imagem 47"/>
             <wp:cNvGraphicFramePr>
               <a:graphicFrameLocks xmlns:a="http://schemas.openxmlformats.org/drawingml/2006/main" noChangeAspect="1"/>
             </wp:cNvGraphicFramePr>
@@ -4886,14 +4849,14 @@
                     <pic:cNvPicPr/>
                   </pic:nvPicPr>
                   <pic:blipFill rotWithShape="1">
-                    <a:blip r:embed="rId27"/>
-                    <a:srcRect t="9122" b="10491"/>
+                    <a:blip r:embed="rId25"/>
+                    <a:srcRect t="11403" b="13341"/>
                     <a:stretch/>
                   </pic:blipFill>
                   <pic:spPr bwMode="auto">
                     <a:xfrm>
                       <a:off x="0" y="0"/>
-                      <a:ext cx="6120000" cy="2765769"/>
+                      <a:ext cx="6120000" cy="2589231"/>
                     </a:xfrm>
                     <a:prstGeom prst="rect">
                       <a:avLst/>
@@ -4948,7 +4911,6 @@
           <w:szCs w:val="24"/>
           <w:lang w:val="pt-BR"/>
         </w:rPr>
-        <w:lastRenderedPageBreak/>
         <w:t>EXAME MÉDICO</w:t>
       </w:r>
       <w:r>
@@ -5036,7 +4998,7 @@
                           <pic:cNvPicPr/>
                         </pic:nvPicPr>
                         <pic:blipFill>
-                          <a:blip r:embed="rId28" cstate="print">
+                          <a:blip r:embed="rId26" cstate="print">
                             <a:extLst>
                               <a:ext uri="{28A0092B-C50C-407E-A947-70E740481C1C}">
                                 <a14:useLocalDpi xmlns:a14="http://schemas.microsoft.com/office/drawing/2010/main" val="0"/>
@@ -5337,10 +5299,10 @@
         </w:rPr>
         <w:lastRenderedPageBreak/>
         <w:drawing>
-          <wp:inline distT="0" distB="0" distL="0" distR="0" wp14:anchorId="64DA4C4B" wp14:editId="35BE4B36">
-            <wp:extent cx="6119495" cy="3508745"/>
+          <wp:inline distT="0" distB="0" distL="0" distR="0" wp14:anchorId="35F69B86" wp14:editId="5B4CA861">
+            <wp:extent cx="6120000" cy="5590875"/>
             <wp:effectExtent l="0" t="0" r="0" b="0"/>
-            <wp:docPr id="38" name="Imagem 38"/>
+            <wp:docPr id="48" name="Imagem 48"/>
             <wp:cNvGraphicFramePr>
               <a:graphicFrameLocks xmlns:a="http://schemas.openxmlformats.org/drawingml/2006/main" noChangeAspect="1"/>
             </wp:cNvGraphicFramePr>
@@ -5352,14 +5314,14 @@
                     <pic:cNvPicPr/>
                   </pic:nvPicPr>
                   <pic:blipFill rotWithShape="1">
-                    <a:blip r:embed="rId29"/>
-                    <a:srcRect l="5011" t="3501" r="4456" b="4164"/>
+                    <a:blip r:embed="rId27"/>
+                    <a:srcRect l="36217" r="2244"/>
                     <a:stretch/>
                   </pic:blipFill>
                   <pic:spPr bwMode="auto">
                     <a:xfrm>
                       <a:off x="0" y="0"/>
-                      <a:ext cx="6120000" cy="3509035"/>
+                      <a:ext cx="6120000" cy="5590875"/>
                     </a:xfrm>
                     <a:prstGeom prst="rect">
                       <a:avLst/>
@@ -5395,11 +5357,12 @@
         <w:rPr>
           <w:noProof/>
         </w:rPr>
+        <w:lastRenderedPageBreak/>
         <w:drawing>
-          <wp:inline distT="0" distB="0" distL="0" distR="0" wp14:anchorId="467B6BC7" wp14:editId="29C611E8">
-            <wp:extent cx="6120000" cy="2795192"/>
-            <wp:effectExtent l="0" t="0" r="0" b="5715"/>
-            <wp:docPr id="11" name="Imagem 11"/>
+          <wp:inline distT="0" distB="0" distL="0" distR="0" wp14:anchorId="2B3D8197" wp14:editId="3E5BC878">
+            <wp:extent cx="6120000" cy="2618654"/>
+            <wp:effectExtent l="0" t="0" r="0" b="0"/>
+            <wp:docPr id="49" name="Imagem 49"/>
             <wp:cNvGraphicFramePr>
               <a:graphicFrameLocks xmlns:a="http://schemas.openxmlformats.org/drawingml/2006/main" noChangeAspect="1"/>
             </wp:cNvGraphicFramePr>
@@ -5411,14 +5374,14 @@
                     <pic:cNvPicPr/>
                   </pic:nvPicPr>
                   <pic:blipFill rotWithShape="1">
-                    <a:blip r:embed="rId30"/>
-                    <a:srcRect t="8838" b="9920"/>
+                    <a:blip r:embed="rId28"/>
+                    <a:srcRect t="11403" b="12486"/>
                     <a:stretch/>
                   </pic:blipFill>
                   <pic:spPr bwMode="auto">
                     <a:xfrm>
                       <a:off x="0" y="0"/>
-                      <a:ext cx="6120000" cy="2795192"/>
+                      <a:ext cx="6120000" cy="2618654"/>
                     </a:xfrm>
                     <a:prstGeom prst="rect">
                       <a:avLst/>
@@ -5521,7 +5484,6 @@
                 <w:szCs w:val="24"/>
                 <w:lang w:val="pt-BR"/>
               </w:rPr>
-              <w:lastRenderedPageBreak/>
               <w:t>O usuário poderá registrar receitas médicas fornecidas nas consultas.</w:t>
             </w:r>
           </w:p>
@@ -5594,7 +5556,7 @@
                           <pic:cNvPicPr/>
                         </pic:nvPicPr>
                         <pic:blipFill>
-                          <a:blip r:embed="rId31" cstate="print">
+                          <a:blip r:embed="rId29" cstate="print">
                             <a:extLst>
                               <a:ext uri="{28A0092B-C50C-407E-A947-70E740481C1C}">
                                 <a14:useLocalDpi xmlns:a14="http://schemas.microsoft.com/office/drawing/2010/main" val="0"/>
@@ -5788,6 +5750,7 @@
                 <w:szCs w:val="24"/>
                 <w:lang w:val="pt-BR"/>
               </w:rPr>
+              <w:lastRenderedPageBreak/>
               <w:t xml:space="preserve">O usuário poderá apagar uma Receita Médica cadastrada clicando em APAGAR, no final da linha correspondente ao registro. </w:t>
             </w:r>
           </w:p>
@@ -5857,12 +5820,11 @@
         <w:rPr>
           <w:noProof/>
         </w:rPr>
-        <w:lastRenderedPageBreak/>
         <w:drawing>
-          <wp:inline distT="0" distB="0" distL="0" distR="0" wp14:anchorId="532366F4" wp14:editId="55C86431">
-            <wp:extent cx="6118930" cy="3242931"/>
-            <wp:effectExtent l="0" t="0" r="0" b="0"/>
-            <wp:docPr id="39" name="Imagem 39"/>
+          <wp:inline distT="0" distB="0" distL="0" distR="0" wp14:anchorId="1589E939" wp14:editId="668AC624">
+            <wp:extent cx="6120000" cy="5423810"/>
+            <wp:effectExtent l="0" t="0" r="0" b="5715"/>
+            <wp:docPr id="50" name="Imagem 50"/>
             <wp:cNvGraphicFramePr>
               <a:graphicFrameLocks xmlns:a="http://schemas.openxmlformats.org/drawingml/2006/main" noChangeAspect="1"/>
             </wp:cNvGraphicFramePr>
@@ -5874,14 +5836,14 @@
                     <pic:cNvPicPr/>
                   </pic:nvPicPr>
                   <pic:blipFill rotWithShape="1">
-                    <a:blip r:embed="rId32"/>
-                    <a:srcRect l="1" r="1073" b="6739"/>
+                    <a:blip r:embed="rId30"/>
+                    <a:srcRect l="35257" r="4167" b="4504"/>
                     <a:stretch/>
                   </pic:blipFill>
                   <pic:spPr bwMode="auto">
                     <a:xfrm>
                       <a:off x="0" y="0"/>
-                      <a:ext cx="6120000" cy="3243498"/>
+                      <a:ext cx="6120000" cy="5423810"/>
                     </a:xfrm>
                     <a:prstGeom prst="rect">
                       <a:avLst/>
@@ -5917,11 +5879,12 @@
         <w:rPr>
           <w:noProof/>
         </w:rPr>
+        <w:lastRenderedPageBreak/>
         <w:drawing>
-          <wp:inline distT="0" distB="0" distL="0" distR="0" wp14:anchorId="4B95F88E" wp14:editId="1EBB3041">
-            <wp:extent cx="6120000" cy="2716731"/>
-            <wp:effectExtent l="0" t="0" r="0" b="7620"/>
-            <wp:docPr id="9" name="Imagem 9"/>
+          <wp:inline distT="0" distB="0" distL="0" distR="0" wp14:anchorId="69AB7DA9" wp14:editId="75731158">
+            <wp:extent cx="6120000" cy="2657885"/>
+            <wp:effectExtent l="0" t="0" r="0" b="9525"/>
+            <wp:docPr id="55" name="Imagem 55"/>
             <wp:cNvGraphicFramePr>
               <a:graphicFrameLocks xmlns:a="http://schemas.openxmlformats.org/drawingml/2006/main" noChangeAspect="1"/>
             </wp:cNvGraphicFramePr>
@@ -5933,14 +5896,14 @@
                     <pic:cNvPicPr/>
                   </pic:nvPicPr>
                   <pic:blipFill rotWithShape="1">
-                    <a:blip r:embed="rId33"/>
-                    <a:srcRect t="9407" b="11631"/>
+                    <a:blip r:embed="rId31"/>
+                    <a:srcRect t="10262" b="12486"/>
                     <a:stretch/>
                   </pic:blipFill>
                   <pic:spPr bwMode="auto">
                     <a:xfrm>
                       <a:off x="0" y="0"/>
-                      <a:ext cx="6120000" cy="2716731"/>
+                      <a:ext cx="6120000" cy="2657885"/>
                     </a:xfrm>
                     <a:prstGeom prst="rect">
                       <a:avLst/>
@@ -6051,7 +6014,6 @@
                 <w:szCs w:val="24"/>
                 <w:lang w:val="pt-BR"/>
               </w:rPr>
-              <w:lastRenderedPageBreak/>
               <w:drawing>
                 <wp:inline distT="0" distB="0" distL="0" distR="0" wp14:anchorId="4A3191D4" wp14:editId="6AB449AE">
                   <wp:extent cx="1080000" cy="1080000"/>
@@ -6068,7 +6030,7 @@
                           <pic:cNvPicPr/>
                         </pic:nvPicPr>
                         <pic:blipFill>
-                          <a:blip r:embed="rId34" cstate="print">
+                          <a:blip r:embed="rId32" cstate="print">
                             <a:extLst>
                               <a:ext uri="{28A0092B-C50C-407E-A947-70E740481C1C}">
                                 <a14:useLocalDpi xmlns:a14="http://schemas.microsoft.com/office/drawing/2010/main" val="0"/>
@@ -6308,6 +6270,7 @@
                 <w:szCs w:val="24"/>
                 <w:lang w:val="pt-BR"/>
               </w:rPr>
+              <w:lastRenderedPageBreak/>
               <w:t xml:space="preserve">O usuário poderá apagar uma Vacina cadastrada clicando em APAGAR, no final da linha correspondente ao registro. </w:t>
             </w:r>
           </w:p>
@@ -6376,12 +6339,11 @@
         <w:rPr>
           <w:noProof/>
         </w:rPr>
-        <w:lastRenderedPageBreak/>
         <w:drawing>
-          <wp:inline distT="0" distB="0" distL="0" distR="0" wp14:anchorId="52C6A604" wp14:editId="36B52C47">
-            <wp:extent cx="6060558" cy="3047365"/>
-            <wp:effectExtent l="0" t="0" r="0" b="635"/>
-            <wp:docPr id="40" name="Imagem 40"/>
+          <wp:inline distT="0" distB="0" distL="0" distR="0" wp14:anchorId="3BADFE35" wp14:editId="7E6A114B">
+            <wp:extent cx="6120000" cy="4604434"/>
+            <wp:effectExtent l="0" t="0" r="0" b="5715"/>
+            <wp:docPr id="57" name="Imagem 57"/>
             <wp:cNvGraphicFramePr>
               <a:graphicFrameLocks xmlns:a="http://schemas.openxmlformats.org/drawingml/2006/main" noChangeAspect="1"/>
             </wp:cNvGraphicFramePr>
@@ -6393,14 +6355,14 @@
                     <pic:cNvPicPr/>
                   </pic:nvPicPr>
                   <pic:blipFill rotWithShape="1">
-                    <a:blip r:embed="rId35"/>
-                    <a:srcRect l="5905" t="4773" r="10464" b="20427"/>
+                    <a:blip r:embed="rId33"/>
+                    <a:srcRect l="29487" t="1425" r="2564" b="7640"/>
                     <a:stretch/>
                   </pic:blipFill>
                   <pic:spPr bwMode="auto">
                     <a:xfrm>
                       <a:off x="0" y="0"/>
-                      <a:ext cx="6061632" cy="3047905"/>
+                      <a:ext cx="6120000" cy="4604434"/>
                     </a:xfrm>
                     <a:prstGeom prst="rect">
                       <a:avLst/>
@@ -6436,11 +6398,12 @@
         <w:rPr>
           <w:noProof/>
         </w:rPr>
+        <w:lastRenderedPageBreak/>
         <w:drawing>
-          <wp:inline distT="0" distB="0" distL="0" distR="0" wp14:anchorId="29D67BDB" wp14:editId="5923A8D9">
-            <wp:extent cx="6120000" cy="2765769"/>
-            <wp:effectExtent l="0" t="0" r="0" b="0"/>
-            <wp:docPr id="8" name="Imagem 8"/>
+          <wp:inline distT="0" distB="0" distL="0" distR="0" wp14:anchorId="24F04743" wp14:editId="1F66A1DF">
+            <wp:extent cx="6120000" cy="2677500"/>
+            <wp:effectExtent l="0" t="0" r="0" b="8890"/>
+            <wp:docPr id="58" name="Imagem 58"/>
             <wp:cNvGraphicFramePr>
               <a:graphicFrameLocks xmlns:a="http://schemas.openxmlformats.org/drawingml/2006/main" noChangeAspect="1"/>
             </wp:cNvGraphicFramePr>
@@ -6452,14 +6415,14 @@
                     <pic:cNvPicPr/>
                   </pic:nvPicPr>
                   <pic:blipFill rotWithShape="1">
-                    <a:blip r:embed="rId36"/>
-                    <a:srcRect t="8838" b="10775"/>
+                    <a:blip r:embed="rId34"/>
+                    <a:srcRect t="9407" b="12771"/>
                     <a:stretch/>
                   </pic:blipFill>
                   <pic:spPr bwMode="auto">
                     <a:xfrm>
                       <a:off x="0" y="0"/>
-                      <a:ext cx="6120000" cy="2765769"/>
+                      <a:ext cx="6120000" cy="2677500"/>
                     </a:xfrm>
                     <a:prstGeom prst="rect">
                       <a:avLst/>
@@ -6634,7 +6597,7 @@
                           <pic:cNvPicPr/>
                         </pic:nvPicPr>
                         <pic:blipFill>
-                          <a:blip r:embed="rId37" cstate="print">
+                          <a:blip r:embed="rId35" cstate="print">
                             <a:extLst>
                               <a:ext uri="{28A0092B-C50C-407E-A947-70E740481C1C}">
                                 <a14:useLocalDpi xmlns:a14="http://schemas.microsoft.com/office/drawing/2010/main" val="0"/>
@@ -6689,7 +6652,6 @@
                 <w:szCs w:val="24"/>
                 <w:lang w:val="pt-BR"/>
               </w:rPr>
-              <w:lastRenderedPageBreak/>
               <w:t>Após inserir as informações, clicar em SALVAR para efetivar o registro.</w:t>
             </w:r>
           </w:p>
@@ -6813,6 +6775,7 @@
                 <w:szCs w:val="24"/>
                 <w:lang w:val="pt-BR"/>
               </w:rPr>
+              <w:lastRenderedPageBreak/>
               <w:t xml:space="preserve">O usuário poderá apagar um remédio cadastrado clicando em APAGAR, no final da linha correspondente ao registro. </w:t>
             </w:r>
           </w:p>
@@ -6884,10 +6847,10 @@
         </w:rPr>
         <w:lastRenderedPageBreak/>
         <w:drawing>
-          <wp:inline distT="0" distB="0" distL="0" distR="0" wp14:anchorId="0471E698" wp14:editId="1113B811">
-            <wp:extent cx="6120000" cy="3638439"/>
-            <wp:effectExtent l="0" t="0" r="0" b="635"/>
-            <wp:docPr id="41" name="Imagem 41"/>
+          <wp:inline distT="0" distB="0" distL="0" distR="0" wp14:anchorId="3B79B387" wp14:editId="6DC1C901">
+            <wp:extent cx="6120000" cy="4630554"/>
+            <wp:effectExtent l="0" t="0" r="0" b="0"/>
+            <wp:docPr id="59" name="Imagem 59"/>
             <wp:cNvGraphicFramePr>
               <a:graphicFrameLocks xmlns:a="http://schemas.openxmlformats.org/drawingml/2006/main" noChangeAspect="1"/>
             </wp:cNvGraphicFramePr>
@@ -6899,14 +6862,14 @@
                     <pic:cNvPicPr/>
                   </pic:nvPicPr>
                   <pic:blipFill rotWithShape="1">
-                    <a:blip r:embed="rId38"/>
-                    <a:srcRect l="7871" t="637" r="8763" b="11203"/>
+                    <a:blip r:embed="rId36"/>
+                    <a:srcRect l="32372" t="3136" r="1122" b="7354"/>
                     <a:stretch/>
                   </pic:blipFill>
                   <pic:spPr bwMode="auto">
                     <a:xfrm>
                       <a:off x="0" y="0"/>
-                      <a:ext cx="6120000" cy="3638439"/>
+                      <a:ext cx="6120000" cy="4630554"/>
                     </a:xfrm>
                     <a:prstGeom prst="rect">
                       <a:avLst/>
@@ -6931,10 +6894,10 @@
           <w:noProof/>
         </w:rPr>
         <w:drawing>
-          <wp:inline distT="0" distB="0" distL="0" distR="0" wp14:anchorId="4309C8CE" wp14:editId="5444966D">
-            <wp:extent cx="6120000" cy="2795192"/>
-            <wp:effectExtent l="0" t="0" r="0" b="5715"/>
-            <wp:docPr id="3" name="Imagem 3"/>
+          <wp:inline distT="0" distB="0" distL="0" distR="0" wp14:anchorId="05041362" wp14:editId="1F8A9C5F">
+            <wp:extent cx="6120000" cy="2648077"/>
+            <wp:effectExtent l="0" t="0" r="0" b="0"/>
+            <wp:docPr id="60" name="Imagem 60"/>
             <wp:cNvGraphicFramePr>
               <a:graphicFrameLocks xmlns:a="http://schemas.openxmlformats.org/drawingml/2006/main" noChangeAspect="1"/>
             </wp:cNvGraphicFramePr>
@@ -6946,14 +6909,14 @@
                     <pic:cNvPicPr/>
                   </pic:nvPicPr>
                   <pic:blipFill rotWithShape="1">
-                    <a:blip r:embed="rId39"/>
-                    <a:srcRect t="9122" b="9635"/>
+                    <a:blip r:embed="rId37"/>
+                    <a:srcRect t="10262" b="12771"/>
                     <a:stretch/>
                   </pic:blipFill>
                   <pic:spPr bwMode="auto">
                     <a:xfrm>
                       <a:off x="0" y="0"/>
-                      <a:ext cx="6120000" cy="2795192"/>
+                      <a:ext cx="6120000" cy="2648077"/>
                     </a:xfrm>
                     <a:prstGeom prst="rect">
                       <a:avLst/>
@@ -6973,6 +6936,8 @@
           </wp:inline>
         </w:drawing>
       </w:r>
+      <w:bookmarkStart w:id="0" w:name="_GoBack"/>
+      <w:bookmarkEnd w:id="0"/>
     </w:p>
     <w:p>
       <w:pPr>
@@ -7123,7 +7088,7 @@
       </w:pPr>
     </w:p>
     <w:sectPr>
-      <w:headerReference w:type="default" r:id="rId40"/>
+      <w:headerReference w:type="default" r:id="rId38"/>
       <w:pgSz w:w="12240" w:h="15840"/>
       <w:pgMar w:top="1757" w:right="1440" w:bottom="1276" w:left="1440" w:header="283" w:footer="737" w:gutter="0"/>
       <w:cols w:space="720"/>
@@ -8620,7 +8585,7 @@
 </file>
 
 <file path=customXml/itemProps1.xml><?xml version="1.0" encoding="utf-8"?>
-<ds:datastoreItem xmlns:ds="http://schemas.openxmlformats.org/officeDocument/2006/customXml" ds:itemID="{0C19778F-CF5D-4237-881B-28DA9DEEFFCA}">
+<ds:datastoreItem xmlns:ds="http://schemas.openxmlformats.org/officeDocument/2006/customXml" ds:itemID="{7F9AA988-1D6B-48F6-95BE-6061561CF28D}">
   <ds:schemaRefs>
     <ds:schemaRef ds:uri="http://schemas.openxmlformats.org/officeDocument/2006/bibliography"/>
   </ds:schemaRefs>

</xml_diff>